<commit_message>
First version of Main.cpp
</commit_message>
<xml_diff>
--- a/List of tasks and features.docx
+++ b/List of tasks and features.docx
@@ -125,10 +125,19 @@
         <w:t>Check for all locations clicked or flagge</w:t>
       </w:r>
       <w:r>
-        <w:t>d, then stop timer and dialog pop-up Won</w:t>
+        <w:t xml:space="preserve">d, then stop timer and dialog pop-up </w:t>
+      </w:r>
+      <w:r>
+        <w:t>“</w:t>
       </w:r>
       <w:bookmarkStart w:id="0" w:name="_GoBack"/>
       <w:bookmarkEnd w:id="0"/>
+      <w:r>
+        <w:t>Won</w:t>
+      </w:r>
+      <w:r>
+        <w:t>”</w:t>
+      </w:r>
     </w:p>
     <w:sectPr>
       <w:pgSz w:w="12240" w:h="15840"/>

</xml_diff>